<commit_message>
Modified design rationale for requirement 3 and added design rationale for requirement 6
</commit_message>
<xml_diff>
--- a/Vedesh/Design Rationale for requirement 3.docx
+++ b/Vedesh/Design Rationale for requirement 3.docx
@@ -150,6 +150,13 @@
           <w:szCs w:val="24"/>
         </w:rPr>
         <w:t xml:space="preserve"> Different relationships are implemented to fit the class Enemy in the system</w:t>
+      </w:r>
+      <w:r>
+        <w:rPr>
+          <w:sz w:val="24"/>
+          <w:szCs w:val="24"/>
+        </w:rPr>
+        <w:br/>
       </w:r>
       <w:r>
         <w:rPr>
@@ -286,14 +293,30 @@
           <w:szCs w:val="24"/>
         </w:rPr>
       </w:pPr>
-      <w:r>
-        <w:rPr>
-          <w:sz w:val="24"/>
-          <w:szCs w:val="24"/>
-        </w:rPr>
-        <w:t>Enemy class is linked to the abstract class Enemy via a dependency as the enemy instance’s action changes depending on the items in the actor’s inventory</w:t>
-      </w:r>
-    </w:p>
+      <w:bookmarkStart w:id="0" w:name="_Hlk100366585"/>
+      <w:r>
+        <w:rPr>
+          <w:sz w:val="24"/>
+          <w:szCs w:val="24"/>
+        </w:rPr>
+        <w:t xml:space="preserve">Enemy class is linked to the abstract class </w:t>
+      </w:r>
+      <w:r>
+        <w:rPr>
+          <w:sz w:val="24"/>
+          <w:szCs w:val="24"/>
+        </w:rPr>
+        <w:t>Item</w:t>
+      </w:r>
+      <w:r>
+        <w:rPr>
+          <w:sz w:val="24"/>
+          <w:szCs w:val="24"/>
+        </w:rPr>
+        <w:t xml:space="preserve"> via a dependency as the enemy instance’s action changes depending on the items in the actor’s inventory</w:t>
+      </w:r>
+    </w:p>
+    <w:bookmarkEnd w:id="0"/>
     <w:p>
       <w:pPr>
         <w:pStyle w:val="ListParagraph"/>
@@ -430,6 +453,13 @@
       </w:r>
       <w:r>
         <w:rPr>
+          <w:sz w:val="24"/>
+          <w:szCs w:val="24"/>
+        </w:rPr>
+        <w:br/>
+      </w:r>
+      <w:r>
+        <w:rPr>
           <w:b/>
           <w:bCs/>
           <w:sz w:val="24"/>
@@ -500,13 +530,22 @@
           <w:szCs w:val="24"/>
         </w:rPr>
       </w:pPr>
+      <w:bookmarkStart w:id="1" w:name="_Hlk100366370"/>
       <w:r>
         <w:rPr>
           <w:sz w:val="24"/>
           <w:szCs w:val="24"/>
         </w:rPr>
         <w:lastRenderedPageBreak/>
-        <w:t xml:space="preserve">The class Koopa is also linked to the abstract Class ‘Actor’ as it is part of the game as an actor. </w:t>
+        <w:t>The class Koopa is also linked to the abstract Class ‘Actor’ as it is part of the game as an actor</w:t>
+      </w:r>
+      <w:bookmarkEnd w:id="1"/>
+      <w:r>
+        <w:rPr>
+          <w:sz w:val="24"/>
+          <w:szCs w:val="24"/>
+        </w:rPr>
+        <w:t xml:space="preserve">. </w:t>
       </w:r>
     </w:p>
     <w:p>
@@ -522,6 +561,7 @@
           <w:szCs w:val="24"/>
         </w:rPr>
       </w:pPr>
+      <w:bookmarkStart w:id="2" w:name="_Hlk100366409"/>
       <w:r>
         <w:rPr>
           <w:sz w:val="24"/>
@@ -534,42 +574,7 @@
           <w:sz w:val="24"/>
           <w:szCs w:val="24"/>
         </w:rPr>
-        <w:t xml:space="preserve"> </w:t>
-      </w:r>
-      <w:r>
-        <w:rPr>
-          <w:sz w:val="24"/>
-          <w:szCs w:val="24"/>
-        </w:rPr>
-        <w:t>By implementing an interface, related methods and attributes can be grouped together</w:t>
-      </w:r>
-      <w:r>
-        <w:rPr>
-          <w:sz w:val="24"/>
-          <w:szCs w:val="24"/>
-        </w:rPr>
-        <w:t xml:space="preserve">. </w:t>
-      </w:r>
-      <w:r>
-        <w:rPr>
-          <w:sz w:val="24"/>
-          <w:szCs w:val="24"/>
-        </w:rPr>
-        <w:t>An interface will ensure the child</w:t>
-      </w:r>
-      <w:r>
-        <w:rPr>
-          <w:sz w:val="24"/>
-          <w:szCs w:val="24"/>
-        </w:rPr>
-        <w:t xml:space="preserve"> </w:t>
-      </w:r>
-      <w:r>
-        <w:rPr>
-          <w:sz w:val="24"/>
-          <w:szCs w:val="24"/>
-        </w:rPr>
-        <w:t>class implements these methods and attributes by overriding them. This would avoid careless mistakes like forgetting to write an important method for a certain class</w:t>
+        <w:t xml:space="preserve"> By implementing an interface, related methods and attributes can be grouped together. An interface will ensure the child class implements these methods and attributes by overriding them. This would avoid careless mistakes like forgetting to write an important method for a certain class</w:t>
       </w:r>
       <w:r>
         <w:rPr>
@@ -579,6 +584,7 @@
         <w:t>.</w:t>
       </w:r>
     </w:p>
+    <w:bookmarkEnd w:id="2"/>
     <w:p>
       <w:pPr>
         <w:pStyle w:val="ListParagraph"/>
@@ -644,6 +650,13 @@
       </w:r>
       <w:r>
         <w:rPr>
+          <w:sz w:val="24"/>
+          <w:szCs w:val="24"/>
+        </w:rPr>
+        <w:br/>
+      </w:r>
+      <w:r>
+        <w:rPr>
           <w:b/>
           <w:bCs/>
           <w:sz w:val="24"/>
@@ -664,6 +677,10 @@
     <w:p>
       <w:pPr>
         <w:pStyle w:val="ListParagraph"/>
+        <w:numPr>
+          <w:ilvl w:val="1"/>
+          <w:numId w:val="1"/>
+        </w:numPr>
         <w:jc w:val="both"/>
         <w:rPr>
           <w:sz w:val="24"/>
@@ -743,6 +760,56 @@
     </w:sectPr>
   </w:body>
 </w:document>
+</file>
+
+<file path=word/endnotes.xml><?xml version="1.0" encoding="utf-8"?>
+<w:endnotes xmlns:wpc="http://schemas.microsoft.com/office/word/2010/wordprocessingCanvas" xmlns:cx="http://schemas.microsoft.com/office/drawing/2014/chartex" xmlns:cx1="http://schemas.microsoft.com/office/drawing/2015/9/8/chartex" xmlns:cx2="http://schemas.microsoft.com/office/drawing/2015/10/21/chartex" xmlns:cx3="http://schemas.microsoft.com/office/drawing/2016/5/9/chartex" xmlns:cx4="http://schemas.microsoft.com/office/drawing/2016/5/10/chartex" xmlns:cx5="http://schemas.microsoft.com/office/drawing/2016/5/11/chartex" xmlns:cx6="http://schemas.microsoft.com/office/drawing/2016/5/12/chartex" xmlns:cx7="http://schemas.microsoft.com/office/drawing/2016/5/13/chartex" xmlns:cx8="http://schemas.microsoft.com/office/drawing/2016/5/14/chartex" xmlns:mc="http://schemas.openxmlformats.org/markup-compatibility/2006" xmlns:aink="http://schemas.microsoft.com/office/drawing/2016/ink" xmlns:am3d="http://schemas.microsoft.com/office/drawing/2017/model3d" xmlns:o="urn:schemas-microsoft-com:office:office" xmlns:r="http://schemas.openxmlformats.org/officeDocument/2006/relationships" xmlns:m="http://schemas.openxmlformats.org/officeDocument/2006/math" xmlns:v="urn:schemas-microsoft-com:vml" xmlns:wp14="http://schemas.microsoft.com/office/word/2010/wordprocessingDrawing" xmlns:wp="http://schemas.openxmlformats.org/drawingml/2006/wordprocessingDrawing" xmlns:w10="urn:schemas-microsoft-com:office:word" xmlns:w="http://schemas.openxmlformats.org/wordprocessingml/2006/main" xmlns:w14="http://schemas.microsoft.com/office/word/2010/wordml" xmlns:w15="http://schemas.microsoft.com/office/word/2012/wordml" xmlns:w16cex="http://schemas.microsoft.com/office/word/2018/wordml/cex" xmlns:w16cid="http://schemas.microsoft.com/office/word/2016/wordml/cid" xmlns:w16="http://schemas.microsoft.com/office/word/2018/wordml" xmlns:w16sdtdh="http://schemas.microsoft.com/office/word/2020/wordml/sdtdatahash" xmlns:w16se="http://schemas.microsoft.com/office/word/2015/wordml/symex" xmlns:wpg="http://schemas.microsoft.com/office/word/2010/wordprocessingGroup" xmlns:wpi="http://schemas.microsoft.com/office/word/2010/wordprocessingInk" xmlns:wne="http://schemas.microsoft.com/office/word/2006/wordml" xmlns:wps="http://schemas.microsoft.com/office/word/2010/wordprocessingShape" mc:Ignorable="w14 w15 w16se w16cid w16 w16cex w16sdtdh wp14">
+  <w:endnote w:type="separator" w:id="-1">
+    <w:p>
+      <w:pPr>
+        <w:spacing w:after="0" w:line="240" w:lineRule="auto"/>
+      </w:pPr>
+      <w:r>
+        <w:separator/>
+      </w:r>
+    </w:p>
+  </w:endnote>
+  <w:endnote w:type="continuationSeparator" w:id="0">
+    <w:p>
+      <w:pPr>
+        <w:spacing w:after="0" w:line="240" w:lineRule="auto"/>
+      </w:pPr>
+      <w:r>
+        <w:continuationSeparator/>
+      </w:r>
+    </w:p>
+  </w:endnote>
+</w:endnotes>
+</file>
+
+<file path=word/footnotes.xml><?xml version="1.0" encoding="utf-8"?>
+<w:footnotes xmlns:wpc="http://schemas.microsoft.com/office/word/2010/wordprocessingCanvas" xmlns:cx="http://schemas.microsoft.com/office/drawing/2014/chartex" xmlns:cx1="http://schemas.microsoft.com/office/drawing/2015/9/8/chartex" xmlns:cx2="http://schemas.microsoft.com/office/drawing/2015/10/21/chartex" xmlns:cx3="http://schemas.microsoft.com/office/drawing/2016/5/9/chartex" xmlns:cx4="http://schemas.microsoft.com/office/drawing/2016/5/10/chartex" xmlns:cx5="http://schemas.microsoft.com/office/drawing/2016/5/11/chartex" xmlns:cx6="http://schemas.microsoft.com/office/drawing/2016/5/12/chartex" xmlns:cx7="http://schemas.microsoft.com/office/drawing/2016/5/13/chartex" xmlns:cx8="http://schemas.microsoft.com/office/drawing/2016/5/14/chartex" xmlns:mc="http://schemas.openxmlformats.org/markup-compatibility/2006" xmlns:aink="http://schemas.microsoft.com/office/drawing/2016/ink" xmlns:am3d="http://schemas.microsoft.com/office/drawing/2017/model3d" xmlns:o="urn:schemas-microsoft-com:office:office" xmlns:r="http://schemas.openxmlformats.org/officeDocument/2006/relationships" xmlns:m="http://schemas.openxmlformats.org/officeDocument/2006/math" xmlns:v="urn:schemas-microsoft-com:vml" xmlns:wp14="http://schemas.microsoft.com/office/word/2010/wordprocessingDrawing" xmlns:wp="http://schemas.openxmlformats.org/drawingml/2006/wordprocessingDrawing" xmlns:w10="urn:schemas-microsoft-com:office:word" xmlns:w="http://schemas.openxmlformats.org/wordprocessingml/2006/main" xmlns:w14="http://schemas.microsoft.com/office/word/2010/wordml" xmlns:w15="http://schemas.microsoft.com/office/word/2012/wordml" xmlns:w16cex="http://schemas.microsoft.com/office/word/2018/wordml/cex" xmlns:w16cid="http://schemas.microsoft.com/office/word/2016/wordml/cid" xmlns:w16="http://schemas.microsoft.com/office/word/2018/wordml" xmlns:w16sdtdh="http://schemas.microsoft.com/office/word/2020/wordml/sdtdatahash" xmlns:w16se="http://schemas.microsoft.com/office/word/2015/wordml/symex" xmlns:wpg="http://schemas.microsoft.com/office/word/2010/wordprocessingGroup" xmlns:wpi="http://schemas.microsoft.com/office/word/2010/wordprocessingInk" xmlns:wne="http://schemas.microsoft.com/office/word/2006/wordml" xmlns:wps="http://schemas.microsoft.com/office/word/2010/wordprocessingShape" mc:Ignorable="w14 w15 w16se w16cid w16 w16cex w16sdtdh wp14">
+  <w:footnote w:type="separator" w:id="-1">
+    <w:p>
+      <w:pPr>
+        <w:spacing w:after="0" w:line="240" w:lineRule="auto"/>
+      </w:pPr>
+      <w:r>
+        <w:separator/>
+      </w:r>
+    </w:p>
+  </w:footnote>
+  <w:footnote w:type="continuationSeparator" w:id="0">
+    <w:p>
+      <w:pPr>
+        <w:spacing w:after="0" w:line="240" w:lineRule="auto"/>
+      </w:pPr>
+      <w:r>
+        <w:continuationSeparator/>
+      </w:r>
+    </w:p>
+  </w:footnote>
+</w:footnotes>
 </file>
 
 <file path=word/numbering.xml><?xml version="1.0" encoding="utf-8"?>
@@ -863,7 +930,7 @@
   <w:abstractNum w:abstractNumId="1" w15:restartNumberingAfterBreak="0">
     <w:nsid w:val="74D854FA"/>
     <w:multiLevelType w:val="hybridMultilevel"/>
-    <w:tmpl w:val="99F0F3FE"/>
+    <w:tmpl w:val="C81C7BA4"/>
     <w:lvl w:ilvl="0" w:tplc="0C090001">
       <w:start w:val="1"/>
       <w:numFmt w:val="bullet"/>
@@ -1438,6 +1505,50 @@
       <w:contextualSpacing/>
     </w:pPr>
   </w:style>
+  <w:style w:type="paragraph" w:styleId="Header">
+    <w:name w:val="header"/>
+    <w:basedOn w:val="Normal"/>
+    <w:link w:val="HeaderChar"/>
+    <w:uiPriority w:val="99"/>
+    <w:unhideWhenUsed/>
+    <w:rsid w:val="00DC7BB7"/>
+    <w:pPr>
+      <w:tabs>
+        <w:tab w:val="center" w:pos="4513"/>
+        <w:tab w:val="right" w:pos="9026"/>
+      </w:tabs>
+      <w:spacing w:after="0" w:line="240" w:lineRule="auto"/>
+    </w:pPr>
+  </w:style>
+  <w:style w:type="character" w:customStyle="1" w:styleId="HeaderChar">
+    <w:name w:val="Header Char"/>
+    <w:basedOn w:val="DefaultParagraphFont"/>
+    <w:link w:val="Header"/>
+    <w:uiPriority w:val="99"/>
+    <w:rsid w:val="00DC7BB7"/>
+  </w:style>
+  <w:style w:type="paragraph" w:styleId="Footer">
+    <w:name w:val="footer"/>
+    <w:basedOn w:val="Normal"/>
+    <w:link w:val="FooterChar"/>
+    <w:uiPriority w:val="99"/>
+    <w:unhideWhenUsed/>
+    <w:rsid w:val="00DC7BB7"/>
+    <w:pPr>
+      <w:tabs>
+        <w:tab w:val="center" w:pos="4513"/>
+        <w:tab w:val="right" w:pos="9026"/>
+      </w:tabs>
+      <w:spacing w:after="0" w:line="240" w:lineRule="auto"/>
+    </w:pPr>
+  </w:style>
+  <w:style w:type="character" w:customStyle="1" w:styleId="FooterChar">
+    <w:name w:val="Footer Char"/>
+    <w:basedOn w:val="DefaultParagraphFont"/>
+    <w:link w:val="Footer"/>
+    <w:uiPriority w:val="99"/>
+    <w:rsid w:val="00DC7BB7"/>
+  </w:style>
 </w:styles>
 </file>
 

</xml_diff>